<commit_message>
Chapter-1 Example 1.1 Method-5
</commit_message>
<xml_diff>
--- a/CrackTheCodingInterview/src/main/java/urvish/arraysandstring/Chapter-1ArraysAndStrings.docx
+++ b/CrackTheCodingInterview/src/main/java/urvish/arraysandstring/Chapter-1ArraysAndStrings.docx
@@ -4,280 +4,520 @@
   <w:body>
     <w:p>
       <w:pPr>
-        <w:rPr>
-          <w:rFonts w:ascii="Arial" w:hAnsi="Arial" w:cs="Arial"/>
-          <w:b/>
-          <w:bCs/>
-          <w:color w:val="548DD4" w:themeColor="text2" w:themeTint="99"/>
-          <w:shd w:val="clear" w:color="auto" w:fill="FFFFFF"/>
-        </w:rPr>
-      </w:pPr>
-      <w:r>
-        <w:rPr>
-          <w:rFonts w:ascii="Arial" w:hAnsi="Arial" w:cs="Arial"/>
-          <w:b/>
-          <w:bCs/>
-          <w:color w:val="548DD4" w:themeColor="text2" w:themeTint="99"/>
-          <w:shd w:val="clear" w:color="auto" w:fill="FFFFFF"/>
-        </w:rPr>
+        <w:pStyle w:val="NoSpacing"/>
+      </w:pPr>
+      <w:r>
         <w:t>Chapter-1 Arrays And Strings</w:t>
       </w:r>
     </w:p>
     <w:p>
       <w:pPr>
-        <w:rPr>
-          <w:rFonts w:ascii="Arial" w:hAnsi="Arial" w:cs="Arial"/>
-          <w:b/>
-          <w:bCs/>
-          <w:color w:val="2F2E2E"/>
-          <w:shd w:val="clear" w:color="auto" w:fill="FFFFFF"/>
-        </w:rPr>
-      </w:pPr>
-      <w:r>
-        <w:rPr>
-          <w:rFonts w:ascii="Arial" w:hAnsi="Arial" w:cs="Arial"/>
-          <w:b/>
-          <w:bCs/>
-          <w:color w:val="548DD4" w:themeColor="text2" w:themeTint="99"/>
-          <w:shd w:val="clear" w:color="auto" w:fill="FFFFFF"/>
-        </w:rPr>
-        <w:t xml:space="preserve">1.1 </w:t>
-      </w:r>
-      <w:r>
-        <w:rPr>
-          <w:rFonts w:ascii="Arial" w:hAnsi="Arial" w:cs="Arial"/>
-          <w:b/>
-          <w:bCs/>
-          <w:color w:val="2F2E2E"/>
-          <w:shd w:val="clear" w:color="auto" w:fill="FFFFFF"/>
-        </w:rPr>
+        <w:pStyle w:val="NoSpacing"/>
+      </w:pPr>
+      <w:r>
         <w:t>Implement an algorithm to determine if a string has all unique characters.</w:t>
       </w:r>
     </w:p>
     <w:p>
       <w:pPr>
-        <w:rPr>
-          <w:rFonts w:ascii="Arial" w:hAnsi="Arial" w:cs="Arial"/>
-          <w:color w:val="2F2E2E"/>
-          <w:shd w:val="clear" w:color="auto" w:fill="FFFFFF"/>
-        </w:rPr>
-      </w:pPr>
-      <w:r>
-        <w:rPr>
-          <w:rFonts w:ascii="Arial" w:hAnsi="Arial" w:cs="Arial"/>
-          <w:b/>
-          <w:bCs/>
-          <w:color w:val="2F2E2E"/>
-          <w:shd w:val="clear" w:color="auto" w:fill="FFFFFF"/>
-        </w:rPr>
-        <w:t>Method 1 :</w:t>
-      </w:r>
-      <w:r>
-        <w:rPr>
-          <w:rFonts w:ascii="Arial" w:hAnsi="Arial" w:cs="Arial"/>
-          <w:color w:val="2F2E2E"/>
-        </w:rPr>
+        <w:pStyle w:val="NoSpacing"/>
+      </w:pPr>
+    </w:p>
+    <w:p>
+      <w:pPr>
+        <w:pStyle w:val="NoSpacing"/>
+      </w:pPr>
+      <w:r>
+        <w:t>Approach</w:t>
+      </w:r>
+      <w:r>
+        <w:t xml:space="preserve"> 1 :</w:t>
+      </w:r>
+      <w:r>
+        <w:t xml:space="preserve"> </w:t>
+      </w:r>
+      <w:r>
         <w:br/>
-      </w:r>
-      <w:r>
-        <w:rPr>
-          <w:rFonts w:ascii="Arial" w:hAnsi="Arial" w:cs="Arial"/>
-          <w:color w:val="2F2E2E"/>
-        </w:rPr>
+        <w:t xml:space="preserve">1. Create a </w:t>
+      </w:r>
+      <w:proofErr w:type="spellStart"/>
+      <w:r>
+        <w:t>HashSet</w:t>
+      </w:r>
+      <w:proofErr w:type="spellEnd"/>
+      <w:r>
+        <w:t xml:space="preserve"> object.</w:t>
+      </w:r>
+      <w:r>
         <w:br/>
-      </w:r>
-      <w:r>
-        <w:rPr>
-          <w:rFonts w:ascii="Arial" w:hAnsi="Arial" w:cs="Arial"/>
-          <w:color w:val="2F2E2E"/>
-          <w:shd w:val="clear" w:color="auto" w:fill="FFFFFF"/>
-        </w:rPr>
-        <w:t>1. Create a HashSet object.</w:t>
-      </w:r>
-      <w:r>
-        <w:rPr>
-          <w:rFonts w:ascii="Arial" w:hAnsi="Arial" w:cs="Arial"/>
-          <w:color w:val="2F2E2E"/>
-        </w:rPr>
+        <w:t xml:space="preserve">2. Scan the whole string, and add each character one by one to the </w:t>
+      </w:r>
+      <w:proofErr w:type="spellStart"/>
+      <w:r>
+        <w:t>HashSet</w:t>
+      </w:r>
+      <w:proofErr w:type="spellEnd"/>
+      <w:r>
+        <w:t xml:space="preserve"> object</w:t>
+      </w:r>
+      <w:r>
         <w:br/>
-      </w:r>
-      <w:r>
-        <w:rPr>
-          <w:rFonts w:ascii="Arial" w:hAnsi="Arial" w:cs="Arial"/>
-          <w:color w:val="2F2E2E"/>
-          <w:shd w:val="clear" w:color="auto" w:fill="FFFFFF"/>
-        </w:rPr>
-        <w:t>2. Scan the whole string, and add each character one by one to the HashSet object</w:t>
-      </w:r>
-      <w:r>
-        <w:rPr>
-          <w:rFonts w:ascii="Arial" w:hAnsi="Arial" w:cs="Arial"/>
-          <w:color w:val="2F2E2E"/>
-        </w:rPr>
+        <w:t>3. If the add object  returns true then continue</w:t>
+      </w:r>
+      <w:r>
         <w:br/>
-      </w:r>
-      <w:r>
-        <w:rPr>
-          <w:rFonts w:ascii="Arial" w:hAnsi="Arial" w:cs="Arial"/>
-          <w:color w:val="2F2E2E"/>
-          <w:shd w:val="clear" w:color="auto" w:fill="FFFFFF"/>
-        </w:rPr>
-        <w:t>3. If the add object  returns true then continue</w:t>
-      </w:r>
-      <w:r>
-        <w:rPr>
-          <w:rFonts w:ascii="Arial" w:hAnsi="Arial" w:cs="Arial"/>
-          <w:color w:val="2F2E2E"/>
-        </w:rPr>
+        <w:t>    else return false  </w:t>
+      </w:r>
+    </w:p>
+    <w:p>
+      <w:pPr>
+        <w:pStyle w:val="NoSpacing"/>
+      </w:pPr>
+    </w:p>
+    <w:p>
+      <w:pPr>
+        <w:pStyle w:val="NoSpacing"/>
+      </w:pPr>
+      <w:r>
+        <w:t xml:space="preserve">Approach </w:t>
+      </w:r>
+      <w:r>
+        <w:t>2 :</w:t>
+      </w:r>
+      <w:r>
+        <w:t xml:space="preserve">  Brute Force technique</w:t>
+      </w:r>
+      <w:r>
         <w:br/>
       </w:r>
       <w:r>
-        <w:rPr>
-          <w:rFonts w:ascii="Arial" w:hAnsi="Arial" w:cs="Arial"/>
-          <w:color w:val="2F2E2E"/>
-          <w:shd w:val="clear" w:color="auto" w:fill="FFFFFF"/>
-        </w:rPr>
-        <w:t>    else return false  </w:t>
-      </w:r>
-    </w:p>
-    <w:p>
-      <w:pPr>
-        <w:rPr>
-          <w:rFonts w:ascii="Arial" w:hAnsi="Arial" w:cs="Arial"/>
-          <w:color w:val="2F2E2E"/>
-          <w:shd w:val="clear" w:color="auto" w:fill="FFFFFF"/>
-        </w:rPr>
-      </w:pPr>
-      <w:r>
-        <w:rPr>
-          <w:rFonts w:ascii="Arial" w:hAnsi="Arial" w:cs="Arial"/>
-          <w:b/>
-          <w:bCs/>
-          <w:color w:val="2F2E2E"/>
-          <w:shd w:val="clear" w:color="auto" w:fill="FFFFFF"/>
-        </w:rPr>
-        <w:t>Method 2 :</w:t>
-      </w:r>
-      <w:r>
-        <w:rPr>
-          <w:rFonts w:ascii="Arial" w:hAnsi="Arial" w:cs="Arial"/>
-          <w:color w:val="2F2E2E"/>
-        </w:rPr>
+        <w:t xml:space="preserve">Run 2 loops with variable </w:t>
+      </w:r>
+      <w:proofErr w:type="spellStart"/>
+      <w:r>
+        <w:t>i</w:t>
+      </w:r>
+      <w:proofErr w:type="spellEnd"/>
+      <w:r>
+        <w:t xml:space="preserve"> and j. Compare </w:t>
+      </w:r>
+      <w:proofErr w:type="spellStart"/>
+      <w:r>
+        <w:t>str</w:t>
+      </w:r>
+      <w:proofErr w:type="spellEnd"/>
+      <w:r>
+        <w:t>[</w:t>
+      </w:r>
+      <w:proofErr w:type="spellStart"/>
+      <w:r>
+        <w:t>i</w:t>
+      </w:r>
+      <w:proofErr w:type="spellEnd"/>
+      <w:r>
+        <w:t xml:space="preserve">] and </w:t>
+      </w:r>
+      <w:proofErr w:type="spellStart"/>
+      <w:r>
+        <w:t>str</w:t>
+      </w:r>
+      <w:proofErr w:type="spellEnd"/>
+      <w:r>
+        <w:t>[j]. If they become equal at any point, return false.</w:t>
+      </w:r>
+      <w:r>
         <w:br/>
-      </w:r>
-      <w:r>
-        <w:rPr>
-          <w:rFonts w:ascii="Arial" w:hAnsi="Arial" w:cs="Arial"/>
-          <w:color w:val="2F2E2E"/>
-        </w:rPr>
+        <w:t>Time Complexity: O(n2)</w:t>
+      </w:r>
+    </w:p>
+    <w:p>
+      <w:pPr>
+        <w:pStyle w:val="NoSpacing"/>
+      </w:pPr>
+    </w:p>
+    <w:p>
+      <w:pPr>
+        <w:pStyle w:val="NoSpacing"/>
+      </w:pPr>
+      <w:r>
+        <w:t xml:space="preserve">Approach </w:t>
+      </w:r>
+      <w:r>
+        <w:t>3 :</w:t>
+      </w:r>
+      <w:r>
+        <w:rPr>
+          <w:rStyle w:val="Header"/>
+        </w:rPr>
+        <w:t xml:space="preserve"> </w:t>
+      </w:r>
+      <w:r>
+        <w:t>Sorting</w:t>
+      </w:r>
+    </w:p>
+    <w:p>
+      <w:pPr>
+        <w:pStyle w:val="NoSpacing"/>
+      </w:pPr>
+      <w:r>
+        <w:t>Using sorting based on ASCII values of characters</w:t>
+      </w:r>
+      <w:r>
         <w:br/>
-      </w:r>
-      <w:r>
-        <w:rPr>
-          <w:rFonts w:ascii="Arial" w:hAnsi="Arial" w:cs="Arial"/>
-          <w:color w:val="2F2E2E"/>
-          <w:shd w:val="clear" w:color="auto" w:fill="FFFFFF"/>
-        </w:rPr>
-        <w:t>1.</w:t>
-      </w:r>
-      <w:r>
-        <w:rPr>
-          <w:rFonts w:ascii="Arial" w:hAnsi="Arial" w:cs="Arial"/>
-          <w:b/>
-          <w:bCs/>
-          <w:color w:val="2F2E2E"/>
-          <w:shd w:val="clear" w:color="auto" w:fill="FFFFFF"/>
+        <w:t>Time Complexity: O(n log n)</w:t>
+      </w:r>
+      <w:r>
+        <w:br/>
+      </w:r>
+    </w:p>
+    <w:p>
+      <w:pPr>
+        <w:pStyle w:val="NoSpacing"/>
+      </w:pPr>
+      <w:r>
+        <w:t xml:space="preserve">Approach </w:t>
+      </w:r>
+      <w:r>
+        <w:t>4 :</w:t>
+      </w:r>
+    </w:p>
+    <w:p>
+      <w:pPr>
+        <w:pStyle w:val="NoSpacing"/>
+      </w:pPr>
+      <w:r>
+        <w:t xml:space="preserve">1.  For this method we need to know about  two inbuilt functions in java , </w:t>
+      </w:r>
+      <w:proofErr w:type="spellStart"/>
+      <w:r>
+        <w:t>indexOf</w:t>
+      </w:r>
+      <w:proofErr w:type="spellEnd"/>
+      <w:r>
+        <w:t xml:space="preserve">() which returns the index of first </w:t>
+      </w:r>
+      <w:proofErr w:type="spellStart"/>
+      <w:r>
+        <w:t>occurence</w:t>
+      </w:r>
+      <w:proofErr w:type="spellEnd"/>
+      <w:r>
+        <w:t xml:space="preserve"> of the character in the string , while second function </w:t>
+      </w:r>
+      <w:proofErr w:type="spellStart"/>
+      <w:r>
+        <w:t>lastIndexOf</w:t>
+      </w:r>
+      <w:proofErr w:type="spellEnd"/>
+      <w:r>
+        <w:t xml:space="preserve">() returns the index of last </w:t>
+      </w:r>
+      <w:proofErr w:type="spellStart"/>
+      <w:r>
+        <w:t>occurence</w:t>
+      </w:r>
+      <w:proofErr w:type="spellEnd"/>
+      <w:r>
+        <w:t xml:space="preserve"> of the character in the given string.</w:t>
+      </w:r>
+      <w:r>
+        <w:br/>
+        <w:t xml:space="preserve">2. First , we convert the given </w:t>
+      </w:r>
+      <w:proofErr w:type="spellStart"/>
+      <w:r>
+        <w:t>inputstring</w:t>
+      </w:r>
+      <w:proofErr w:type="spellEnd"/>
+      <w:r>
+        <w:t xml:space="preserve"> into </w:t>
+      </w:r>
+      <w:proofErr w:type="spellStart"/>
+      <w:r>
+        <w:t>characterarray</w:t>
+      </w:r>
+      <w:proofErr w:type="spellEnd"/>
+      <w:r>
+        <w:t xml:space="preserve"> by using </w:t>
+      </w:r>
+      <w:proofErr w:type="spellStart"/>
+      <w:r>
+        <w:t>toCharArray</w:t>
+      </w:r>
+      <w:proofErr w:type="spellEnd"/>
+      <w:r>
+        <w:t>() function.</w:t>
+      </w:r>
+      <w:r>
+        <w:br/>
+        <w:t xml:space="preserve">3. Calculate the </w:t>
+      </w:r>
+      <w:proofErr w:type="spellStart"/>
+      <w:r>
+        <w:t>indexOf</w:t>
+      </w:r>
+      <w:proofErr w:type="spellEnd"/>
+      <w:r>
+        <w:t xml:space="preserve">() and </w:t>
+      </w:r>
+      <w:proofErr w:type="spellStart"/>
+      <w:r>
+        <w:t>lastIndexOf</w:t>
+      </w:r>
+      <w:proofErr w:type="spellEnd"/>
+      <w:r>
+        <w:t xml:space="preserve">() for each character in the given </w:t>
+      </w:r>
+      <w:proofErr w:type="spellStart"/>
+      <w:r>
+        <w:t>inputstring</w:t>
+      </w:r>
+      <w:proofErr w:type="spellEnd"/>
+      <w:r>
+        <w:br/>
+        <w:t xml:space="preserve">4. If both are equal then continue and make result= </w:t>
+      </w:r>
+      <w:proofErr w:type="spellStart"/>
+      <w:r>
+        <w:t>trueelse</w:t>
+      </w:r>
+      <w:proofErr w:type="spellEnd"/>
+      <w:r>
+        <w:t xml:space="preserve"> set flag result = false</w:t>
+      </w:r>
+      <w:r>
+        <w:br/>
+        <w:t>5. Return result </w:t>
+      </w:r>
+    </w:p>
+    <w:p>
+      <w:pPr>
+        <w:pStyle w:val="NoSpacing"/>
+      </w:pPr>
+    </w:p>
+    <w:p>
+      <w:pPr>
+        <w:pStyle w:val="NoSpacing"/>
+      </w:pPr>
+      <w:r>
+        <w:t>Approach 5:</w:t>
+      </w:r>
+      <w:r>
+        <w:t xml:space="preserve"> </w:t>
+      </w:r>
+      <w:r>
+        <w:rPr>
+          <w:rStyle w:val="Strong"/>
+          <w:b w:val="0"/>
+          <w:bCs w:val="0"/>
         </w:rPr>
         <w:t> </w:t>
       </w:r>
       <w:r>
-        <w:rPr>
-          <w:rFonts w:ascii="Arial" w:hAnsi="Arial" w:cs="Arial"/>
-          <w:color w:val="2F2E2E"/>
-          <w:shd w:val="clear" w:color="auto" w:fill="FFFFFF"/>
-        </w:rPr>
-        <w:t>Scan the input string , take each character one by one and set count flag to 0.</w:t>
-      </w:r>
-      <w:r>
-        <w:rPr>
-          <w:rFonts w:ascii="Arial" w:hAnsi="Arial" w:cs="Arial"/>
-          <w:color w:val="2F2E2E"/>
-        </w:rPr>
+        <w:t>Without Extra Data Structure</w:t>
+      </w:r>
+    </w:p>
+    <w:p>
+      <w:pPr>
+        <w:pStyle w:val="NoSpacing"/>
+      </w:pPr>
+      <w:r>
+        <w:t xml:space="preserve">we iterate over the string, we find the </w:t>
+      </w:r>
+      <w:proofErr w:type="spellStart"/>
+      <w:r>
+        <w:t>int</w:t>
+      </w:r>
+      <w:proofErr w:type="spellEnd"/>
+      <w:r>
+        <w:t xml:space="preserve"> value of the character with respect to ‘a’ with the statement </w:t>
+      </w:r>
+      <w:proofErr w:type="spellStart"/>
+      <w:r>
+        <w:rPr>
+          <w:rStyle w:val="Emphasis"/>
+          <w:i w:val="0"/>
+          <w:iCs w:val="0"/>
+        </w:rPr>
+        <w:t>int</w:t>
+      </w:r>
+      <w:proofErr w:type="spellEnd"/>
+      <w:r>
+        <w:rPr>
+          <w:rStyle w:val="Emphasis"/>
+          <w:i w:val="0"/>
+          <w:iCs w:val="0"/>
+        </w:rPr>
+        <w:t xml:space="preserve"> </w:t>
+      </w:r>
+      <w:proofErr w:type="spellStart"/>
+      <w:r>
+        <w:rPr>
+          <w:rStyle w:val="Emphasis"/>
+          <w:i w:val="0"/>
+          <w:iCs w:val="0"/>
+        </w:rPr>
+        <w:t>bitAtIndex</w:t>
+      </w:r>
+      <w:proofErr w:type="spellEnd"/>
+      <w:r>
+        <w:rPr>
+          <w:rStyle w:val="Emphasis"/>
+          <w:i w:val="0"/>
+          <w:iCs w:val="0"/>
+        </w:rPr>
+        <w:t xml:space="preserve"> = </w:t>
+      </w:r>
+      <w:proofErr w:type="spellStart"/>
+      <w:r>
+        <w:rPr>
+          <w:rStyle w:val="Emphasis"/>
+          <w:i w:val="0"/>
+          <w:iCs w:val="0"/>
+        </w:rPr>
+        <w:t>str.charAt</w:t>
+      </w:r>
+      <w:proofErr w:type="spellEnd"/>
+      <w:r>
+        <w:rPr>
+          <w:rStyle w:val="Emphasis"/>
+          <w:i w:val="0"/>
+          <w:iCs w:val="0"/>
+        </w:rPr>
+        <w:t>(</w:t>
+      </w:r>
+      <w:proofErr w:type="spellStart"/>
+      <w:r>
+        <w:rPr>
+          <w:rStyle w:val="Emphasis"/>
+          <w:i w:val="0"/>
+          <w:iCs w:val="0"/>
+        </w:rPr>
+        <w:t>i</w:t>
+      </w:r>
+      <w:proofErr w:type="spellEnd"/>
+      <w:r>
+        <w:rPr>
+          <w:rStyle w:val="Emphasis"/>
+          <w:i w:val="0"/>
+          <w:iCs w:val="0"/>
+        </w:rPr>
+        <w:t>)-‘a’; </w:t>
+      </w:r>
+      <w:r>
         <w:br/>
-      </w:r>
-      <w:r>
-        <w:rPr>
-          <w:rFonts w:ascii="Arial" w:hAnsi="Arial" w:cs="Arial"/>
-          <w:color w:val="2F2E2E"/>
-          <w:shd w:val="clear" w:color="auto" w:fill="FFFFFF"/>
-        </w:rPr>
-        <w:t>2. For each character in the inputstring ,Rescan the inputstring and compare the character with each character appear in the inputstring</w:t>
-      </w:r>
-      <w:r>
-        <w:rPr>
-          <w:rFonts w:ascii="Arial" w:hAnsi="Arial" w:cs="Arial"/>
-          <w:color w:val="2F2E2E"/>
-        </w:rPr>
+        <w:t xml:space="preserve">Then the bit at that </w:t>
+      </w:r>
+      <w:proofErr w:type="spellStart"/>
+      <w:r>
+        <w:t>int</w:t>
+      </w:r>
+      <w:proofErr w:type="spellEnd"/>
+      <w:r>
+        <w:t xml:space="preserve"> value is set to 1 with the statement </w:t>
+      </w:r>
+      <w:r>
+        <w:rPr>
+          <w:rStyle w:val="Emphasis"/>
+          <w:i w:val="0"/>
+          <w:iCs w:val="0"/>
+        </w:rPr>
+        <w:t xml:space="preserve">1 &lt;&lt; </w:t>
+      </w:r>
+      <w:proofErr w:type="spellStart"/>
+      <w:r>
+        <w:rPr>
+          <w:rStyle w:val="Emphasis"/>
+          <w:i w:val="0"/>
+          <w:iCs w:val="0"/>
+        </w:rPr>
+        <w:t>bitAtIndex</w:t>
+      </w:r>
+      <w:proofErr w:type="spellEnd"/>
+      <w:r>
+        <w:rPr>
+          <w:rStyle w:val="Emphasis"/>
+          <w:i w:val="0"/>
+          <w:iCs w:val="0"/>
+        </w:rPr>
+        <w:t> </w:t>
+      </w:r>
+      <w:r>
+        <w:t>.</w:t>
+      </w:r>
+      <w:r>
         <w:br/>
-      </w:r>
-      <w:r>
-        <w:rPr>
-          <w:rFonts w:ascii="Arial" w:hAnsi="Arial" w:cs="Arial"/>
-          <w:color w:val="2F2E2E"/>
-          <w:shd w:val="clear" w:color="auto" w:fill="FFFFFF"/>
-        </w:rPr>
-        <w:t>3. If equal then increase the count by 1else continue the loop </w:t>
-      </w:r>
-      <w:r>
-        <w:rPr>
-          <w:rFonts w:ascii="Arial" w:hAnsi="Arial" w:cs="Arial"/>
-          <w:color w:val="2F2E2E"/>
-        </w:rPr>
+        <w:t>Now, if this bit is already set in the checker, the bit AND operation would make checker &gt; 0. Return false in this case.</w:t>
+      </w:r>
+      <w:r>
         <w:br/>
-      </w:r>
-      <w:r>
-        <w:rPr>
-          <w:rFonts w:ascii="Arial" w:hAnsi="Arial" w:cs="Arial"/>
-          <w:color w:val="2F2E2E"/>
-          <w:shd w:val="clear" w:color="auto" w:fill="FFFFFF"/>
-        </w:rPr>
-        <w:t>4.  If count flag value is greater than 1 then return false else return true</w:t>
-      </w:r>
-    </w:p>
-    <w:p>
-      <w:pPr>
-        <w:rPr>
-          <w:rFonts w:ascii="Arial" w:hAnsi="Arial" w:cs="Arial"/>
-        </w:rPr>
-      </w:pPr>
-      <w:r>
-        <w:rPr>
-          <w:rFonts w:ascii="Arial" w:hAnsi="Arial" w:cs="Arial"/>
-          <w:b/>
-          <w:bCs/>
-          <w:color w:val="2F2E2E"/>
-          <w:shd w:val="clear" w:color="auto" w:fill="FFFFFF"/>
-        </w:rPr>
-        <w:t>Method 3</w:t>
+        <w:t>Else Update checker to make the bit 1 at that index with the statement </w:t>
+      </w:r>
+      <w:r>
+        <w:rPr>
+          <w:rStyle w:val="Emphasis"/>
+          <w:i w:val="0"/>
+          <w:iCs w:val="0"/>
+        </w:rPr>
+        <w:t>checker = checker | (1 &lt;&lt;</w:t>
+      </w:r>
+      <w:proofErr w:type="spellStart"/>
+      <w:r>
+        <w:rPr>
+          <w:rStyle w:val="Emphasis"/>
+          <w:i w:val="0"/>
+          <w:iCs w:val="0"/>
+        </w:rPr>
+        <w:t>bitAtIndex</w:t>
+      </w:r>
+      <w:proofErr w:type="spellEnd"/>
+      <w:r>
+        <w:rPr>
+          <w:rStyle w:val="Emphasis"/>
+          <w:i w:val="0"/>
+          <w:iCs w:val="0"/>
+        </w:rPr>
+        <w:t>);</w:t>
+      </w:r>
+    </w:p>
+    <w:p>
+      <w:pPr>
+        <w:pStyle w:val="NoSpacing"/>
+      </w:pPr>
+      <w:r>
+        <w:rPr>
+          <w:rStyle w:val="Strong"/>
+          <w:b w:val="0"/>
+          <w:bCs w:val="0"/>
+        </w:rPr>
+        <w:t>Time Co</w:t>
       </w:r>
       <w:bookmarkStart w:id="0" w:name="_GoBack"/>
       <w:bookmarkEnd w:id="0"/>
       <w:r>
         <w:rPr>
-          <w:rFonts w:ascii="Arial" w:hAnsi="Arial" w:cs="Arial"/>
-          <w:b/>
-          <w:bCs/>
-          <w:color w:val="2F2E2E"/>
-          <w:shd w:val="clear" w:color="auto" w:fill="FFFFFF"/>
-        </w:rPr>
-        <w:t xml:space="preserve"> :</w:t>
-      </w:r>
-      <w:r>
-        <w:rPr>
-          <w:rFonts w:ascii="Arial" w:hAnsi="Arial" w:cs="Arial"/>
-          <w:color w:val="2F2E2E"/>
-        </w:rPr>
+          <w:rStyle w:val="Strong"/>
+          <w:b w:val="0"/>
+          <w:bCs w:val="0"/>
+        </w:rPr>
+        <w:t>mplexity</w:t>
+      </w:r>
+      <w:r>
+        <w:t>: O(n)</w:t>
+      </w:r>
+    </w:p>
+    <w:p>
+      <w:pPr>
+        <w:pStyle w:val="NoSpacing"/>
+      </w:pPr>
+    </w:p>
+    <w:p>
+      <w:pPr>
+        <w:pStyle w:val="NoSpacing"/>
+      </w:pPr>
+      <w:r>
         <w:br/>
+        <w:t>  </w:t>
       </w:r>
     </w:p>
     <w:sectPr>
@@ -288,6 +528,186 @@
     </w:sectPr>
   </w:body>
 </w:document>
+</file>
+
+<file path=word/endnotes.xml><?xml version="1.0" encoding="utf-8"?>
+<w:endnotes xmlns:wpc="http://schemas.microsoft.com/office/word/2010/wordprocessingCanvas" xmlns:mc="http://schemas.openxmlformats.org/markup-compatibility/2006" xmlns:o="urn:schemas-microsoft-com:office:office" xmlns:r="http://schemas.openxmlformats.org/officeDocument/2006/relationships" xmlns:m="http://schemas.openxmlformats.org/officeDocument/2006/math" xmlns:v="urn:schemas-microsoft-com:vml" xmlns:wp14="http://schemas.microsoft.com/office/word/2010/wordprocessingDrawing" xmlns:wp="http://schemas.openxmlformats.org/drawingml/2006/wordprocessingDrawing" xmlns:w10="urn:schemas-microsoft-com:office:word" xmlns:w="http://schemas.openxmlformats.org/wordprocessingml/2006/main" xmlns:w14="http://schemas.microsoft.com/office/word/2010/wordml" xmlns:wpg="http://schemas.microsoft.com/office/word/2010/wordprocessingGroup" xmlns:wpi="http://schemas.microsoft.com/office/word/2010/wordprocessingInk" xmlns:wne="http://schemas.microsoft.com/office/word/2006/wordml" xmlns:wps="http://schemas.microsoft.com/office/word/2010/wordprocessingShape" mc:Ignorable="w14 wp14">
+  <w:endnote w:type="separator" w:id="-1">
+    <w:p>
+      <w:pPr>
+        <w:spacing w:after="0" w:line="240" w:lineRule="auto"/>
+      </w:pPr>
+      <w:r>
+        <w:separator/>
+      </w:r>
+    </w:p>
+  </w:endnote>
+  <w:endnote w:type="continuationSeparator" w:id="0">
+    <w:p>
+      <w:pPr>
+        <w:spacing w:after="0" w:line="240" w:lineRule="auto"/>
+      </w:pPr>
+      <w:r>
+        <w:continuationSeparator/>
+      </w:r>
+    </w:p>
+  </w:endnote>
+</w:endnotes>
+</file>
+
+<file path=word/footnotes.xml><?xml version="1.0" encoding="utf-8"?>
+<w:footnotes xmlns:wpc="http://schemas.microsoft.com/office/word/2010/wordprocessingCanvas" xmlns:mc="http://schemas.openxmlformats.org/markup-compatibility/2006" xmlns:o="urn:schemas-microsoft-com:office:office" xmlns:r="http://schemas.openxmlformats.org/officeDocument/2006/relationships" xmlns:m="http://schemas.openxmlformats.org/officeDocument/2006/math" xmlns:v="urn:schemas-microsoft-com:vml" xmlns:wp14="http://schemas.microsoft.com/office/word/2010/wordprocessingDrawing" xmlns:wp="http://schemas.openxmlformats.org/drawingml/2006/wordprocessingDrawing" xmlns:w10="urn:schemas-microsoft-com:office:word" xmlns:w="http://schemas.openxmlformats.org/wordprocessingml/2006/main" xmlns:w14="http://schemas.microsoft.com/office/word/2010/wordml" xmlns:wpg="http://schemas.microsoft.com/office/word/2010/wordprocessingGroup" xmlns:wpi="http://schemas.microsoft.com/office/word/2010/wordprocessingInk" xmlns:wne="http://schemas.microsoft.com/office/word/2006/wordml" xmlns:wps="http://schemas.microsoft.com/office/word/2010/wordprocessingShape" mc:Ignorable="w14 wp14">
+  <w:footnote w:type="separator" w:id="-1">
+    <w:p>
+      <w:pPr>
+        <w:spacing w:after="0" w:line="240" w:lineRule="auto"/>
+      </w:pPr>
+      <w:r>
+        <w:separator/>
+      </w:r>
+    </w:p>
+  </w:footnote>
+  <w:footnote w:type="continuationSeparator" w:id="0">
+    <w:p>
+      <w:pPr>
+        <w:spacing w:after="0" w:line="240" w:lineRule="auto"/>
+      </w:pPr>
+      <w:r>
+        <w:continuationSeparator/>
+      </w:r>
+    </w:p>
+  </w:footnote>
+</w:footnotes>
+</file>
+
+<file path=word/numbering.xml><?xml version="1.0" encoding="utf-8"?>
+<w:numbering xmlns:wpc="http://schemas.microsoft.com/office/word/2010/wordprocessingCanvas" xmlns:mc="http://schemas.openxmlformats.org/markup-compatibility/2006" xmlns:o="urn:schemas-microsoft-com:office:office" xmlns:r="http://schemas.openxmlformats.org/officeDocument/2006/relationships" xmlns:m="http://schemas.openxmlformats.org/officeDocument/2006/math" xmlns:v="urn:schemas-microsoft-com:vml" xmlns:wp14="http://schemas.microsoft.com/office/word/2010/wordprocessingDrawing" xmlns:wp="http://schemas.openxmlformats.org/drawingml/2006/wordprocessingDrawing" xmlns:w10="urn:schemas-microsoft-com:office:word" xmlns:w="http://schemas.openxmlformats.org/wordprocessingml/2006/main" xmlns:w14="http://schemas.microsoft.com/office/word/2010/wordml" xmlns:wpg="http://schemas.microsoft.com/office/word/2010/wordprocessingGroup" xmlns:wpi="http://schemas.microsoft.com/office/word/2010/wordprocessingInk" xmlns:wne="http://schemas.microsoft.com/office/word/2006/wordml" xmlns:wps="http://schemas.microsoft.com/office/word/2010/wordprocessingShape" mc:Ignorable="w14 wp14">
+  <w:abstractNum w:abstractNumId="0">
+    <w:nsid w:val="3C1A016D"/>
+    <w:multiLevelType w:val="multilevel"/>
+    <w:tmpl w:val="CAE070E6"/>
+    <w:lvl w:ilvl="0">
+      <w:start w:val="1"/>
+      <w:numFmt w:val="decimal"/>
+      <w:lvlText w:val="%1"/>
+      <w:lvlJc w:val="left"/>
+      <w:pPr>
+        <w:ind w:left="360" w:hanging="360"/>
+      </w:pPr>
+      <w:rPr>
+        <w:rFonts w:hint="default"/>
+        <w:color w:val="auto"/>
+      </w:rPr>
+    </w:lvl>
+    <w:lvl w:ilvl="1">
+      <w:start w:val="1"/>
+      <w:numFmt w:val="decimal"/>
+      <w:lvlText w:val="%1.%2"/>
+      <w:lvlJc w:val="left"/>
+      <w:pPr>
+        <w:ind w:left="360" w:hanging="360"/>
+      </w:pPr>
+      <w:rPr>
+        <w:rFonts w:hint="default"/>
+        <w:color w:val="auto"/>
+      </w:rPr>
+    </w:lvl>
+    <w:lvl w:ilvl="2">
+      <w:start w:val="1"/>
+      <w:numFmt w:val="decimal"/>
+      <w:lvlText w:val="%1.%2.%3"/>
+      <w:lvlJc w:val="left"/>
+      <w:pPr>
+        <w:ind w:left="720" w:hanging="720"/>
+      </w:pPr>
+      <w:rPr>
+        <w:rFonts w:hint="default"/>
+        <w:color w:val="auto"/>
+      </w:rPr>
+    </w:lvl>
+    <w:lvl w:ilvl="3">
+      <w:start w:val="1"/>
+      <w:numFmt w:val="decimal"/>
+      <w:lvlText w:val="%1.%2.%3.%4"/>
+      <w:lvlJc w:val="left"/>
+      <w:pPr>
+        <w:ind w:left="720" w:hanging="720"/>
+      </w:pPr>
+      <w:rPr>
+        <w:rFonts w:hint="default"/>
+        <w:color w:val="auto"/>
+      </w:rPr>
+    </w:lvl>
+    <w:lvl w:ilvl="4">
+      <w:start w:val="1"/>
+      <w:numFmt w:val="decimal"/>
+      <w:lvlText w:val="%1.%2.%3.%4.%5"/>
+      <w:lvlJc w:val="left"/>
+      <w:pPr>
+        <w:ind w:left="1080" w:hanging="1080"/>
+      </w:pPr>
+      <w:rPr>
+        <w:rFonts w:hint="default"/>
+        <w:color w:val="auto"/>
+      </w:rPr>
+    </w:lvl>
+    <w:lvl w:ilvl="5">
+      <w:start w:val="1"/>
+      <w:numFmt w:val="decimal"/>
+      <w:lvlText w:val="%1.%2.%3.%4.%5.%6"/>
+      <w:lvlJc w:val="left"/>
+      <w:pPr>
+        <w:ind w:left="1080" w:hanging="1080"/>
+      </w:pPr>
+      <w:rPr>
+        <w:rFonts w:hint="default"/>
+        <w:color w:val="auto"/>
+      </w:rPr>
+    </w:lvl>
+    <w:lvl w:ilvl="6">
+      <w:start w:val="1"/>
+      <w:numFmt w:val="decimal"/>
+      <w:lvlText w:val="%1.%2.%3.%4.%5.%6.%7"/>
+      <w:lvlJc w:val="left"/>
+      <w:pPr>
+        <w:ind w:left="1440" w:hanging="1440"/>
+      </w:pPr>
+      <w:rPr>
+        <w:rFonts w:hint="default"/>
+        <w:color w:val="auto"/>
+      </w:rPr>
+    </w:lvl>
+    <w:lvl w:ilvl="7">
+      <w:start w:val="1"/>
+      <w:numFmt w:val="decimal"/>
+      <w:lvlText w:val="%1.%2.%3.%4.%5.%6.%7.%8"/>
+      <w:lvlJc w:val="left"/>
+      <w:pPr>
+        <w:ind w:left="1440" w:hanging="1440"/>
+      </w:pPr>
+      <w:rPr>
+        <w:rFonts w:hint="default"/>
+        <w:color w:val="auto"/>
+      </w:rPr>
+    </w:lvl>
+    <w:lvl w:ilvl="8">
+      <w:start w:val="1"/>
+      <w:numFmt w:val="decimal"/>
+      <w:lvlText w:val="%1.%2.%3.%4.%5.%6.%7.%8.%9"/>
+      <w:lvlJc w:val="left"/>
+      <w:pPr>
+        <w:ind w:left="1440" w:hanging="1440"/>
+      </w:pPr>
+      <w:rPr>
+        <w:rFonts w:hint="default"/>
+        <w:color w:val="auto"/>
+      </w:rPr>
+    </w:lvl>
+  </w:abstractNum>
+  <w:num w:numId="1">
+    <w:abstractNumId w:val="0"/>
+  </w:num>
+</w:numbering>
 </file>
 
 <file path=word/styles.xml><?xml version="1.0" encoding="utf-8"?>
@@ -453,7 +873,6 @@
   <w:style w:type="character" w:default="1" w:styleId="DefaultParagraphFont">
     <w:name w:val="Default Paragraph Font"/>
     <w:uiPriority w:val="1"/>
-    <w:semiHidden/>
     <w:unhideWhenUsed/>
   </w:style>
   <w:style w:type="table" w:default="1" w:styleId="TableNormal">
@@ -476,6 +895,127 @@
     <w:uiPriority w:val="99"/>
     <w:semiHidden/>
     <w:unhideWhenUsed/>
+  </w:style>
+  <w:style w:type="paragraph" w:styleId="Header">
+    <w:name w:val="header"/>
+    <w:basedOn w:val="Normal"/>
+    <w:link w:val="HeaderChar"/>
+    <w:uiPriority w:val="99"/>
+    <w:unhideWhenUsed/>
+    <w:rsid w:val="00AF27E6"/>
+    <w:pPr>
+      <w:tabs>
+        <w:tab w:val="center" w:pos="4680"/>
+        <w:tab w:val="right" w:pos="9360"/>
+      </w:tabs>
+      <w:spacing w:after="0" w:line="240" w:lineRule="auto"/>
+    </w:pPr>
+  </w:style>
+  <w:style w:type="character" w:customStyle="1" w:styleId="HeaderChar">
+    <w:name w:val="Header Char"/>
+    <w:basedOn w:val="DefaultParagraphFont"/>
+    <w:link w:val="Header"/>
+    <w:uiPriority w:val="99"/>
+    <w:rsid w:val="00AF27E6"/>
+  </w:style>
+  <w:style w:type="paragraph" w:styleId="Footer">
+    <w:name w:val="footer"/>
+    <w:basedOn w:val="Normal"/>
+    <w:link w:val="FooterChar"/>
+    <w:uiPriority w:val="99"/>
+    <w:unhideWhenUsed/>
+    <w:rsid w:val="00AF27E6"/>
+    <w:pPr>
+      <w:tabs>
+        <w:tab w:val="center" w:pos="4680"/>
+        <w:tab w:val="right" w:pos="9360"/>
+      </w:tabs>
+      <w:spacing w:after="0" w:line="240" w:lineRule="auto"/>
+    </w:pPr>
+  </w:style>
+  <w:style w:type="character" w:customStyle="1" w:styleId="FooterChar">
+    <w:name w:val="Footer Char"/>
+    <w:basedOn w:val="DefaultParagraphFont"/>
+    <w:link w:val="Footer"/>
+    <w:uiPriority w:val="99"/>
+    <w:rsid w:val="00AF27E6"/>
+  </w:style>
+  <w:style w:type="paragraph" w:styleId="BalloonText">
+    <w:name w:val="Balloon Text"/>
+    <w:basedOn w:val="Normal"/>
+    <w:link w:val="BalloonTextChar"/>
+    <w:uiPriority w:val="99"/>
+    <w:semiHidden/>
+    <w:unhideWhenUsed/>
+    <w:rsid w:val="00AF27E6"/>
+    <w:pPr>
+      <w:spacing w:after="0" w:line="240" w:lineRule="auto"/>
+    </w:pPr>
+    <w:rPr>
+      <w:rFonts w:ascii="Tahoma" w:hAnsi="Tahoma" w:cs="Tahoma"/>
+      <w:sz w:val="16"/>
+      <w:szCs w:val="16"/>
+    </w:rPr>
+  </w:style>
+  <w:style w:type="character" w:customStyle="1" w:styleId="BalloonTextChar">
+    <w:name w:val="Balloon Text Char"/>
+    <w:basedOn w:val="DefaultParagraphFont"/>
+    <w:link w:val="BalloonText"/>
+    <w:uiPriority w:val="99"/>
+    <w:semiHidden/>
+    <w:rsid w:val="00AF27E6"/>
+    <w:rPr>
+      <w:rFonts w:ascii="Tahoma" w:hAnsi="Tahoma" w:cs="Tahoma"/>
+      <w:sz w:val="16"/>
+      <w:szCs w:val="16"/>
+    </w:rPr>
+  </w:style>
+  <w:style w:type="paragraph" w:styleId="NoSpacing">
+    <w:name w:val="No Spacing"/>
+    <w:uiPriority w:val="1"/>
+    <w:qFormat/>
+    <w:rsid w:val="00AF27E6"/>
+    <w:pPr>
+      <w:spacing w:after="0" w:line="240" w:lineRule="auto"/>
+    </w:pPr>
+  </w:style>
+  <w:style w:type="character" w:styleId="Strong">
+    <w:name w:val="Strong"/>
+    <w:basedOn w:val="DefaultParagraphFont"/>
+    <w:uiPriority w:val="22"/>
+    <w:qFormat/>
+    <w:rsid w:val="00AA6980"/>
+    <w:rPr>
+      <w:b/>
+      <w:bCs/>
+    </w:rPr>
+  </w:style>
+  <w:style w:type="paragraph" w:styleId="NormalWeb">
+    <w:name w:val="Normal (Web)"/>
+    <w:basedOn w:val="Normal"/>
+    <w:uiPriority w:val="99"/>
+    <w:semiHidden/>
+    <w:unhideWhenUsed/>
+    <w:rsid w:val="00897E56"/>
+    <w:pPr>
+      <w:spacing w:before="100" w:beforeAutospacing="1" w:after="100" w:afterAutospacing="1" w:line="240" w:lineRule="auto"/>
+    </w:pPr>
+    <w:rPr>
+      <w:rFonts w:ascii="Times New Roman" w:eastAsia="Times New Roman" w:hAnsi="Times New Roman" w:cs="Times New Roman"/>
+      <w:sz w:val="24"/>
+      <w:szCs w:val="24"/>
+    </w:rPr>
+  </w:style>
+  <w:style w:type="character" w:styleId="Emphasis">
+    <w:name w:val="Emphasis"/>
+    <w:basedOn w:val="DefaultParagraphFont"/>
+    <w:uiPriority w:val="20"/>
+    <w:qFormat/>
+    <w:rsid w:val="00897E56"/>
+    <w:rPr>
+      <w:i/>
+      <w:iCs/>
+    </w:rPr>
   </w:style>
 </w:styles>
 </file>
@@ -643,7 +1183,6 @@
   <w:style w:type="character" w:default="1" w:styleId="DefaultParagraphFont">
     <w:name w:val="Default Paragraph Font"/>
     <w:uiPriority w:val="1"/>
-    <w:semiHidden/>
     <w:unhideWhenUsed/>
   </w:style>
   <w:style w:type="table" w:default="1" w:styleId="TableNormal">
@@ -666,6 +1205,127 @@
     <w:uiPriority w:val="99"/>
     <w:semiHidden/>
     <w:unhideWhenUsed/>
+  </w:style>
+  <w:style w:type="paragraph" w:styleId="Header">
+    <w:name w:val="header"/>
+    <w:basedOn w:val="Normal"/>
+    <w:link w:val="HeaderChar"/>
+    <w:uiPriority w:val="99"/>
+    <w:unhideWhenUsed/>
+    <w:rsid w:val="00AF27E6"/>
+    <w:pPr>
+      <w:tabs>
+        <w:tab w:val="center" w:pos="4680"/>
+        <w:tab w:val="right" w:pos="9360"/>
+      </w:tabs>
+      <w:spacing w:after="0" w:line="240" w:lineRule="auto"/>
+    </w:pPr>
+  </w:style>
+  <w:style w:type="character" w:customStyle="1" w:styleId="HeaderChar">
+    <w:name w:val="Header Char"/>
+    <w:basedOn w:val="DefaultParagraphFont"/>
+    <w:link w:val="Header"/>
+    <w:uiPriority w:val="99"/>
+    <w:rsid w:val="00AF27E6"/>
+  </w:style>
+  <w:style w:type="paragraph" w:styleId="Footer">
+    <w:name w:val="footer"/>
+    <w:basedOn w:val="Normal"/>
+    <w:link w:val="FooterChar"/>
+    <w:uiPriority w:val="99"/>
+    <w:unhideWhenUsed/>
+    <w:rsid w:val="00AF27E6"/>
+    <w:pPr>
+      <w:tabs>
+        <w:tab w:val="center" w:pos="4680"/>
+        <w:tab w:val="right" w:pos="9360"/>
+      </w:tabs>
+      <w:spacing w:after="0" w:line="240" w:lineRule="auto"/>
+    </w:pPr>
+  </w:style>
+  <w:style w:type="character" w:customStyle="1" w:styleId="FooterChar">
+    <w:name w:val="Footer Char"/>
+    <w:basedOn w:val="DefaultParagraphFont"/>
+    <w:link w:val="Footer"/>
+    <w:uiPriority w:val="99"/>
+    <w:rsid w:val="00AF27E6"/>
+  </w:style>
+  <w:style w:type="paragraph" w:styleId="BalloonText">
+    <w:name w:val="Balloon Text"/>
+    <w:basedOn w:val="Normal"/>
+    <w:link w:val="BalloonTextChar"/>
+    <w:uiPriority w:val="99"/>
+    <w:semiHidden/>
+    <w:unhideWhenUsed/>
+    <w:rsid w:val="00AF27E6"/>
+    <w:pPr>
+      <w:spacing w:after="0" w:line="240" w:lineRule="auto"/>
+    </w:pPr>
+    <w:rPr>
+      <w:rFonts w:ascii="Tahoma" w:hAnsi="Tahoma" w:cs="Tahoma"/>
+      <w:sz w:val="16"/>
+      <w:szCs w:val="16"/>
+    </w:rPr>
+  </w:style>
+  <w:style w:type="character" w:customStyle="1" w:styleId="BalloonTextChar">
+    <w:name w:val="Balloon Text Char"/>
+    <w:basedOn w:val="DefaultParagraphFont"/>
+    <w:link w:val="BalloonText"/>
+    <w:uiPriority w:val="99"/>
+    <w:semiHidden/>
+    <w:rsid w:val="00AF27E6"/>
+    <w:rPr>
+      <w:rFonts w:ascii="Tahoma" w:hAnsi="Tahoma" w:cs="Tahoma"/>
+      <w:sz w:val="16"/>
+      <w:szCs w:val="16"/>
+    </w:rPr>
+  </w:style>
+  <w:style w:type="paragraph" w:styleId="NoSpacing">
+    <w:name w:val="No Spacing"/>
+    <w:uiPriority w:val="1"/>
+    <w:qFormat/>
+    <w:rsid w:val="00AF27E6"/>
+    <w:pPr>
+      <w:spacing w:after="0" w:line="240" w:lineRule="auto"/>
+    </w:pPr>
+  </w:style>
+  <w:style w:type="character" w:styleId="Strong">
+    <w:name w:val="Strong"/>
+    <w:basedOn w:val="DefaultParagraphFont"/>
+    <w:uiPriority w:val="22"/>
+    <w:qFormat/>
+    <w:rsid w:val="00AA6980"/>
+    <w:rPr>
+      <w:b/>
+      <w:bCs/>
+    </w:rPr>
+  </w:style>
+  <w:style w:type="paragraph" w:styleId="NormalWeb">
+    <w:name w:val="Normal (Web)"/>
+    <w:basedOn w:val="Normal"/>
+    <w:uiPriority w:val="99"/>
+    <w:semiHidden/>
+    <w:unhideWhenUsed/>
+    <w:rsid w:val="00897E56"/>
+    <w:pPr>
+      <w:spacing w:before="100" w:beforeAutospacing="1" w:after="100" w:afterAutospacing="1" w:line="240" w:lineRule="auto"/>
+    </w:pPr>
+    <w:rPr>
+      <w:rFonts w:ascii="Times New Roman" w:eastAsia="Times New Roman" w:hAnsi="Times New Roman" w:cs="Times New Roman"/>
+      <w:sz w:val="24"/>
+      <w:szCs w:val="24"/>
+    </w:rPr>
+  </w:style>
+  <w:style w:type="character" w:styleId="Emphasis">
+    <w:name w:val="Emphasis"/>
+    <w:basedOn w:val="DefaultParagraphFont"/>
+    <w:uiPriority w:val="20"/>
+    <w:qFormat/>
+    <w:rsid w:val="00897E56"/>
+    <w:rPr>
+      <w:i/>
+      <w:iCs/>
+    </w:rPr>
   </w:style>
 </w:styles>
 </file>

</xml_diff>